<commit_message>
12-20 revise the guidebook
</commit_message>
<xml_diff>
--- a/使用说明截图.docx
+++ b/使用说明截图.docx
@@ -351,7 +351,20 @@
         <w:rPr>
           <w:rFonts w:hint="eastAsia"/>
         </w:rPr>
-        <w:t>在前端早读课模块，主要由三个模块组成，包括：今日热文，经典推荐与动态推荐框。</w:t>
+        <w:t>在前端早读课模块，主要由三个模块组成，包括：今日热文，经典推荐与</w:t>
+      </w:r>
+      <w:r>
+        <w:rPr>
+          <w:rFonts w:hint="eastAsia"/>
+          <w:lang w:val="en-US" w:eastAsia="zh-CN"/>
+        </w:rPr>
+        <w:t>轮播推荐</w:t>
+      </w:r>
+      <w:r>
+        <w:rPr>
+          <w:rFonts w:hint="eastAsia"/>
+        </w:rPr>
+        <w:t>。</w:t>
       </w:r>
     </w:p>
     <w:p>
@@ -659,7 +672,7 @@
           </mc:Choice>
           <mc:Fallback>
             <w:pict>
-              <v:shape id="_x0000_s1026" o:spid="_x0000_s1026" o:spt="13" type="#_x0000_t13" style="position:absolute;left:0pt;margin-left:171.05pt;margin-top:103.9pt;height:16.6pt;width:76.05pt;z-index:251660288;v-text-anchor:middle;mso-width-relative:page;mso-height-relative:page;" fillcolor="#4F81BD [3204]" filled="t" stroked="t" coordsize="21600,21600" o:gfxdata="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" adj="19243,5400">
+              <v:shape id="_x0000_s1026" o:spid="_x0000_s1026" o:spt="13" type="#_x0000_t13" style="position:absolute;left:0pt;margin-left:171.05pt;margin-top:103.9pt;height:16.6pt;width:76.05pt;z-index:251660288;v-text-anchor:middle;mso-width-relative:page;mso-height-relative:page;" fillcolor="#4F81BD [3204]" filled="t" stroked="t" coordsize="21600,21600" o:gfxdata="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" adj="19243,5400">
                 <v:fill on="t" focussize="0,0"/>
                 <v:stroke weight="2pt" color="#385D8A [3204]" joinstyle="round"/>
                 <v:imagedata o:title=""/>
@@ -1054,7 +1067,20 @@
         <w:rPr>
           <w:rFonts w:hint="eastAsia"/>
         </w:rPr>
-        <w:t>后端那些事儿模块，主要由三个模块组成，包括：今日热文，经典推荐与动态推荐框。</w:t>
+        <w:t>后端那些事儿模块，主要由三个模块组成，包括：今日热文，经典推荐与</w:t>
+      </w:r>
+      <w:r>
+        <w:rPr>
+          <w:rFonts w:hint="eastAsia"/>
+          <w:lang w:val="en-US" w:eastAsia="zh-CN"/>
+        </w:rPr>
+        <w:t>轮播推荐</w:t>
+      </w:r>
+      <w:r>
+        <w:rPr>
+          <w:rFonts w:hint="eastAsia"/>
+        </w:rPr>
+        <w:t>。</w:t>
       </w:r>
     </w:p>
     <w:p>
@@ -1880,11 +1906,20 @@
       <w:pPr>
         <w:ind w:firstLine="420" w:firstLineChars="200"/>
       </w:pPr>
-      <w:r>
-        <w:rPr>
-          <w:rFonts w:hint="eastAsia"/>
-        </w:rPr>
-        <w:t>后端那些事儿模块，主要由三个模块组成，包括：今日热文，经典推荐与动态推荐框。</w:t>
+    </w:p>
+    <w:p>
+      <w:r>
+        <w:rPr>
+          <w:rFonts w:hint="eastAsia"/>
+          <w:lang w:val="en-US" w:eastAsia="zh-CN"/>
+        </w:rPr>
+        <w:t xml:space="preserve">    </w:t>
+      </w:r>
+      <w:r>
+        <w:rPr>
+          <w:rFonts w:hint="eastAsia"/>
+        </w:rPr>
+        <w:t>点击最上面通知公告栏，会跳转到相应的通知公告的具体信息。</w:t>
       </w:r>
     </w:p>
     <w:p>
@@ -1895,18 +1930,34 @@
         <w:rPr>
           <w:rFonts w:hint="eastAsia"/>
         </w:rPr>
-        <w:t>点击最上面通知公告栏，会跳转到相应的通知公告的具体信息。</w:t>
-      </w:r>
-    </w:p>
-    <w:p>
-      <w:pPr>
-        <w:ind w:firstLine="420" w:firstLineChars="200"/>
-      </w:pPr>
-      <w:r>
-        <w:rPr>
-          <w:rFonts w:hint="eastAsia"/>
-        </w:rPr>
-        <w:t>点击下面的404NOTFOUND会进入到一个提交界面，通过写下对我们的意见吐槽等等的一切，留下联系方式就可以给我们404NOTFOUND团队留下宝（Mei）贵（Yong）的意见了。</w:t>
+        <w:t>点击下面的404NOTFOUND</w:t>
+      </w:r>
+      <w:r>
+        <w:rPr>
+          <w:rFonts w:hint="eastAsia"/>
+          <w:lang w:eastAsia="zh-CN"/>
+        </w:rPr>
+        <w:t>（</w:t>
+      </w:r>
+      <w:r>
+        <w:rPr>
+          <w:rFonts w:hint="eastAsia"/>
+          <w:lang w:val="en-US" w:eastAsia="zh-CN"/>
+        </w:rPr>
+        <w:t>其实也是我们的队名，汗-----</w:t>
+      </w:r>
+      <w:r>
+        <w:rPr>
+          <w:rFonts w:hint="eastAsia"/>
+          <w:lang w:eastAsia="zh-CN"/>
+        </w:rPr>
+        <w:t>）</w:t>
+      </w:r>
+      <w:r>
+        <w:rPr>
+          <w:rFonts w:hint="eastAsia"/>
+        </w:rPr>
+        <w:t>会进入到一个提交界面，通过写下对我们的意见吐槽等等的一切，留下联系方式就可以给我们404NOTFOUND团队留下宝（Mei）贵（Yong）的意见了。</w:t>
       </w:r>
     </w:p>
     <w:p>
@@ -2733,6 +2784,7 @@
           </wp:inline>
         </w:drawing>
       </w:r>
+      <w:bookmarkStart w:id="0" w:name="_GoBack"/>
       <w:r>
         <w:rPr>
           <w:rFonts w:hint="eastAsia"/>
@@ -2775,7 +2827,6 @@
           </wp:inline>
         </w:drawing>
       </w:r>
-      <w:bookmarkStart w:id="0" w:name="_GoBack"/>
       <w:bookmarkEnd w:id="0"/>
     </w:p>
     <w:sectPr>
@@ -2800,8 +2851,8 @@
   <w:latentStyles w:count="260" w:defQFormat="0" w:defUnhideWhenUsed="1" w:defSemiHidden="1" w:defUIPriority="99" w:defLockedState="0">
     <w:lsdException w:qFormat="1" w:unhideWhenUsed="0" w:uiPriority="0" w:semiHidden="0" w:name="Normal"/>
     <w:lsdException w:qFormat="1" w:unhideWhenUsed="0" w:uiPriority="9" w:semiHidden="0" w:name="heading 1"/>
-    <w:lsdException w:qFormat="1" w:uiPriority="9" w:name="heading 2"/>
-    <w:lsdException w:qFormat="1" w:uiPriority="9" w:name="heading 3"/>
+    <w:lsdException w:qFormat="1" w:uiPriority="9" w:semiHidden="0" w:name="heading 2"/>
+    <w:lsdException w:qFormat="1" w:uiPriority="9" w:semiHidden="0" w:name="heading 3"/>
     <w:lsdException w:qFormat="1" w:uiPriority="9" w:name="heading 4"/>
     <w:lsdException w:qFormat="1" w:uiPriority="9" w:name="heading 5"/>
     <w:lsdException w:qFormat="1" w:uiPriority="9" w:name="heading 6"/>
@@ -2863,7 +2914,7 @@
     <w:lsdException w:qFormat="1" w:unhideWhenUsed="0" w:uiPriority="10" w:semiHidden="0" w:name="Title"/>
     <w:lsdException w:uiPriority="99" w:name="Closing"/>
     <w:lsdException w:uiPriority="99" w:name="Signature"/>
-    <w:lsdException w:uiPriority="1" w:name="Default Paragraph Font"/>
+    <w:lsdException w:uiPriority="1" w:semiHidden="0" w:name="Default Paragraph Font"/>
     <w:lsdException w:uiPriority="99" w:name="Body Text"/>
     <w:lsdException w:uiPriority="99" w:name="Body Text Indent"/>
     <w:lsdException w:uiPriority="99" w:name="List Continue"/>
@@ -2901,7 +2952,7 @@
     <w:lsdException w:uiPriority="99" w:name="HTML Sample"/>
     <w:lsdException w:uiPriority="99" w:name="HTML Typewriter"/>
     <w:lsdException w:uiPriority="99" w:name="HTML Variable"/>
-    <w:lsdException w:uiPriority="99" w:name="Normal Table"/>
+    <w:lsdException w:uiPriority="99" w:semiHidden="0" w:name="Normal Table"/>
     <w:lsdException w:uiPriority="99" w:name="annotation subject"/>
     <w:lsdException w:uiPriority="99" w:name="Table Simple 1"/>
     <w:lsdException w:uiPriority="99" w:name="Table Simple 2"/>
@@ -3186,6 +3237,7 @@
     <w:basedOn w:val="6"/>
     <w:link w:val="5"/>
     <w:semiHidden/>
+    <w:qFormat/>
     <w:uiPriority w:val="99"/>
     <w:rPr>
       <w:sz w:val="18"/>

</xml_diff>